<commit_message>
Update Use Cases (Appendix F).docx
</commit_message>
<xml_diff>
--- a/Appendices/Analysis/Use Cases (Appendix F).docx
+++ b/Appendices/Analysis/Use Cases (Appendix F).docx
@@ -30,10 +30,10 @@
           <w:noProof/>
         </w:rPr>
         <w:drawing>
-          <wp:inline distT="0" distB="0" distL="0" distR="0" wp14:anchorId="0C4EF896" wp14:editId="4CA3551A">
-            <wp:extent cx="4515798" cy="3556244"/>
-            <wp:effectExtent l="0" t="0" r="0" b="6350"/>
-            <wp:docPr id="60" name="Picture 60" descr="Diagram&#10;&#10;Description automatically generated"/>
+          <wp:inline distT="0" distB="0" distL="0" distR="0" wp14:anchorId="48C6FCD7" wp14:editId="7AC8EC96">
+            <wp:extent cx="5731510" cy="4599940"/>
+            <wp:effectExtent l="0" t="0" r="2540" b="0"/>
+            <wp:docPr id="1" name="Picture 1" descr="Diagram&#10;&#10;Description automatically generated"/>
             <wp:cNvGraphicFramePr>
               <a:graphicFrameLocks xmlns:a="http://schemas.openxmlformats.org/drawingml/2006/main" noChangeAspect="1"/>
             </wp:cNvGraphicFramePr>
@@ -41,7 +41,7 @@
               <a:graphicData uri="http://schemas.openxmlformats.org/drawingml/2006/picture">
                 <pic:pic xmlns:pic="http://schemas.openxmlformats.org/drawingml/2006/picture">
                   <pic:nvPicPr>
-                    <pic:cNvPr id="60" name="Picture 60" descr="Diagram&#10;&#10;Description automatically generated"/>
+                    <pic:cNvPr id="1" name="Picture 1" descr="Diagram&#10;&#10;Description automatically generated"/>
                     <pic:cNvPicPr/>
                   </pic:nvPicPr>
                   <pic:blipFill>
@@ -53,7 +53,7 @@
                   <pic:spPr>
                     <a:xfrm>
                       <a:off x="0" y="0"/>
-                      <a:ext cx="4516942" cy="3557145"/>
+                      <a:ext cx="5731510" cy="4599940"/>
                     </a:xfrm>
                     <a:prstGeom prst="rect">
                       <a:avLst/>
@@ -499,6 +499,7 @@
                 <w:szCs w:val="24"/>
                 <w:lang w:val="en-US" w:eastAsia="es-ES"/>
               </w:rPr>
+              <w:lastRenderedPageBreak/>
               <w:t xml:space="preserve">In case of removing </w:t>
             </w:r>
             <w:r>
@@ -566,6 +567,7 @@
                 <w:szCs w:val="24"/>
                 <w:lang w:val="en-US" w:eastAsia="es-ES"/>
               </w:rPr>
+              <w:lastRenderedPageBreak/>
               <w:t>Postcondition</w:t>
             </w:r>
             <w:r>
@@ -760,7 +762,6 @@
                 <w:szCs w:val="18"/>
                 <w:lang w:eastAsia="es-ES"/>
               </w:rPr>
-              <w:lastRenderedPageBreak/>
               <w:t>If chosen type is ‘magazine’ go to manage magazines scenario</w:t>
             </w:r>
           </w:p>
@@ -794,7 +795,6 @@
                 <w:szCs w:val="18"/>
                 <w:lang w:eastAsia="es-ES"/>
               </w:rPr>
-              <w:lastRenderedPageBreak/>
               <w:t>Notes</w:t>
             </w:r>
           </w:p>
@@ -1732,6 +1732,7 @@
                 <w:rFonts w:ascii="Calibri" w:eastAsia="Times New Roman" w:hAnsi="Calibri" w:cs="Calibri"/>
                 <w:lang w:val="en-US" w:eastAsia="es-ES"/>
               </w:rPr>
+              <w:lastRenderedPageBreak/>
               <w:t>3. Select the book from the list and delete it.</w:t>
             </w:r>
             <w:r>
@@ -1820,6 +1821,7 @@
                 <w:bCs/>
                 <w:lang w:val="es-ES" w:eastAsia="es-ES"/>
               </w:rPr>
+              <w:lastRenderedPageBreak/>
               <w:t>Exception sequence</w:t>
             </w:r>
             <w:r>
@@ -1846,7 +1848,6 @@
                 <w:rFonts w:ascii="Calibri" w:eastAsia="Times New Roman" w:hAnsi="Calibri" w:cs="Calibri"/>
                 <w:lang w:eastAsia="es-ES"/>
               </w:rPr>
-              <w:lastRenderedPageBreak/>
               <w:t> </w:t>
             </w:r>
           </w:p>
@@ -1882,7 +1883,6 @@
                 <w:szCs w:val="24"/>
                 <w:lang w:val="en-US" w:eastAsia="es-ES"/>
               </w:rPr>
-              <w:lastRenderedPageBreak/>
               <w:t>ES 1: the information is incomplete or against the system restrictions:</w:t>
             </w:r>
             <w:r>
@@ -1915,7 +1915,6 @@
                 <w:szCs w:val="24"/>
                 <w:lang w:val="en-US" w:eastAsia="es-ES"/>
               </w:rPr>
-              <w:lastRenderedPageBreak/>
               <w:t>     4a. System displays an error.</w:t>
             </w:r>
             <w:r>
@@ -2133,7 +2132,6 @@
                 <w:szCs w:val="24"/>
                 <w:lang w:val="es-ES" w:eastAsia="es-ES"/>
               </w:rPr>
-              <w:lastRenderedPageBreak/>
               <w:t>Notes </w:t>
             </w:r>
           </w:p>
@@ -2877,6 +2875,7 @@
                 <w:rFonts w:ascii="Calibri" w:eastAsia="Times New Roman" w:hAnsi="Calibri" w:cs="Calibri"/>
                 <w:lang w:val="en-US" w:eastAsia="es-ES"/>
               </w:rPr>
+              <w:lastRenderedPageBreak/>
               <w:t>CASE REMOVE:</w:t>
             </w:r>
             <w:r>
@@ -3040,7 +3039,6 @@
                 <w:rFonts w:ascii="Calibri" w:eastAsia="Times New Roman" w:hAnsi="Calibri" w:cs="Calibri"/>
                 <w:lang w:val="en-US" w:eastAsia="es-ES"/>
               </w:rPr>
-              <w:lastRenderedPageBreak/>
               <w:t>   2.3. Possibility to change the filters, go to case delete step 2.1</w:t>
             </w:r>
             <w:r>
@@ -4185,6 +4183,7 @@
                 <w:szCs w:val="24"/>
                 <w:lang w:val="en-US" w:eastAsia="es-ES"/>
               </w:rPr>
+              <w:lastRenderedPageBreak/>
               <w:t>Postcondition</w:t>
             </w:r>
             <w:r>
@@ -4405,7 +4404,6 @@
                 <w:rFonts w:ascii="Calibri" w:eastAsia="Times New Roman" w:hAnsi="Calibri" w:cs="Calibri"/>
                 <w:lang w:val="en-US" w:eastAsia="es-ES"/>
               </w:rPr>
-              <w:lastRenderedPageBreak/>
               <w:t> </w:t>
             </w:r>
             <w:r>
@@ -4709,7 +4707,6 @@
                 <w:bCs/>
                 <w:lang w:val="es-ES" w:eastAsia="es-ES"/>
               </w:rPr>
-              <w:lastRenderedPageBreak/>
               <w:t>Exception sequence</w:t>
             </w:r>
             <w:r>
@@ -5453,6 +5450,7 @@
                 <w:szCs w:val="18"/>
                 <w:lang w:eastAsia="es-ES"/>
               </w:rPr>
+              <w:lastRenderedPageBreak/>
               <w:t>Actor</w:t>
             </w:r>
           </w:p>
@@ -7354,6 +7352,7 @@
                 <w:szCs w:val="24"/>
                 <w:lang w:val="en-US" w:eastAsia="es-ES"/>
               </w:rPr>
+              <w:lastRenderedPageBreak/>
               <w:t xml:space="preserve">     2a. System will display </w:t>
             </w:r>
             <w:r>
@@ -7428,7 +7427,6 @@
         <w:pStyle w:val="Heading3"/>
       </w:pPr>
       <w:r>
-        <w:lastRenderedPageBreak/>
         <w:t xml:space="preserve">2.4 </w:t>
       </w:r>
       <w:r>
@@ -8394,6 +8392,7 @@
         </w:numPr>
       </w:pPr>
       <w:r>
+        <w:lastRenderedPageBreak/>
         <w:t>Scenario: log in</w:t>
       </w:r>
     </w:p>
@@ -8601,7 +8600,6 @@
                 <w:szCs w:val="24"/>
                 <w:lang w:val="en-US" w:eastAsia="es-ES"/>
               </w:rPr>
-              <w:lastRenderedPageBreak/>
               <w:t>Base sequence</w:t>
             </w:r>
             <w:r>

</xml_diff>